<commit_message>
added VR and CN group CW
</commit_message>
<xml_diff>
--- a/Modules/Computer Networking/notes.docx
+++ b/Modules/Computer Networking/notes.docx
@@ -5,6 +5,7 @@
     <w:p>
       <w:pPr>
         <w:pStyle w:val="Heading1"/>
+        <w:spacing w:before="0"/>
         <w:rPr>
           <w:color w:val="auto"/>
         </w:rPr>
@@ -13,181 +14,442 @@
         <w:rPr>
           <w:color w:val="auto"/>
         </w:rPr>
-        <w:t>3D Printer Models and Specifications</w:t>
+        <w:t>3D Printer M</w:t>
+      </w:r>
+      <w:r>
+        <w:rPr>
+          <w:color w:val="auto"/>
+        </w:rPr>
+        <w:t>ethods</w:t>
+      </w:r>
+      <w:r>
+        <w:rPr>
+          <w:color w:val="auto"/>
+        </w:rPr>
+        <w:t>,</w:t>
+      </w:r>
+      <w:r>
+        <w:rPr>
+          <w:color w:val="auto"/>
+        </w:rPr>
+        <w:t xml:space="preserve"> </w:t>
+      </w:r>
+      <w:r>
+        <w:rPr>
+          <w:color w:val="auto"/>
+        </w:rPr>
+        <w:t>Networks</w:t>
+      </w:r>
+      <w:r>
+        <w:rPr>
+          <w:color w:val="auto"/>
+        </w:rPr>
+        <w:t xml:space="preserve"> and Specifications</w:t>
       </w:r>
     </w:p>
     <w:p/>
     <w:p>
-      <w:r>
-        <w:t>Average</w:t>
-      </w:r>
-      <w:r>
-        <w:t xml:space="preserve"> prices </w:t>
-      </w:r>
-      <w:r>
-        <w:t>for 3D printers with dimensions of</w:t>
-      </w:r>
-      <w:r>
-        <w:t xml:space="preserve"> 100x100x125 </w:t>
-      </w:r>
-      <w:r>
-        <w:t>mm are around $1000. Moving up to a build volume of 300x300x457</w:t>
+      <w:pPr>
+        <w:rPr>
+          <w:rStyle w:val="Heading2Char"/>
+          <w:b/>
+          <w:color w:val="auto"/>
+        </w:rPr>
+      </w:pPr>
+      <w:r>
+        <w:rPr>
+          <w:rStyle w:val="Heading2Char"/>
+          <w:b/>
+          <w:color w:val="auto"/>
+        </w:rPr>
+        <w:t>N</w:t>
+      </w:r>
+      <w:r>
+        <w:rPr>
+          <w:rStyle w:val="Heading2Char"/>
+          <w:b/>
+          <w:color w:val="auto"/>
+        </w:rPr>
+        <w:t>etwork</w:t>
+      </w:r>
+    </w:p>
+    <w:p>
+      <w:r>
+        <w:t>Methods:</w:t>
+      </w:r>
+    </w:p>
+    <w:p>
+      <w:pPr>
+        <w:pStyle w:val="ListParagraph"/>
+        <w:numPr>
+          <w:ilvl w:val="0"/>
+          <w:numId w:val="1"/>
+        </w:numPr>
+      </w:pPr>
+      <w:r>
+        <w:t>T</w:t>
+      </w:r>
+      <w:r>
+        <w:t>he use of bridges,</w:t>
+      </w:r>
+      <w:r>
+        <w:t xml:space="preserve"> switch</w:t>
+      </w:r>
+      <w:r>
+        <w:t>es</w:t>
+      </w:r>
+      <w:r>
+        <w:t>,</w:t>
+      </w:r>
+      <w:r>
+        <w:t xml:space="preserve"> repeaters</w:t>
+      </w:r>
+      <w:r>
+        <w:t xml:space="preserve"> and hubs</w:t>
+      </w:r>
+      <w:r>
+        <w:t xml:space="preserve"> to </w:t>
+      </w:r>
+      <w:r>
+        <w:t>network</w:t>
+      </w:r>
+      <w:r>
+        <w:t xml:space="preserve"> 3D printers</w:t>
+      </w:r>
+      <w:r>
+        <w:t>.</w:t>
       </w:r>
       <w:r>
         <w:t xml:space="preserve"> </w:t>
       </w:r>
-      <w:r>
-        <w:t xml:space="preserve">mm is up to around $5000. </w:t>
-      </w:r>
-      <w:r>
-        <w:t>P</w:t>
-      </w:r>
-      <w:r>
-        <w:t>rices are based on</w:t>
-      </w:r>
-      <w:r>
-        <w:t xml:space="preserve"> printers </w:t>
-      </w:r>
-      <w:r>
-        <w:t>using FDM</w:t>
-      </w:r>
-      <w:r>
-        <w:t xml:space="preserve"> </w:t>
-      </w:r>
-      <w:r>
-        <w:t>(</w:t>
-      </w:r>
-      <w:r>
-        <w:t>fused definition modelling</w:t>
-      </w:r>
-      <w:r>
-        <w:t>) technology.</w:t>
-      </w:r>
-      <w:r>
-        <w:t xml:space="preserve"> Layer by Layer.</w:t>
-      </w:r>
-      <w:r>
-        <w:t xml:space="preserve"> More cost efficient 3D printer designs are emerging and have seen printers as cheap as $300-$500 with a dimension of </w:t>
-      </w:r>
-      <w:r>
-        <w:t>100x100x125 mm</w:t>
-      </w:r>
-      <w:r>
-        <w:t>.</w:t>
-      </w:r>
-    </w:p>
-    <w:p>
-      <w:r>
-        <w:t>SLA (</w:t>
-      </w:r>
-      <w:r>
-        <w:rPr>
-          <w:bCs/>
-          <w:lang w:val="en"/>
-        </w:rPr>
-        <w:t>Stereo</w:t>
-      </w:r>
-      <w:r>
-        <w:rPr>
-          <w:bCs/>
-          <w:lang w:val="en"/>
-        </w:rPr>
-        <w:t>-</w:t>
-      </w:r>
-      <w:r>
-        <w:rPr>
-          <w:bCs/>
-          <w:lang w:val="en"/>
-        </w:rPr>
-        <w:t>lithography</w:t>
-      </w:r>
-      <w:r>
-        <w:t>) another printing tech. Benefits are</w:t>
-      </w:r>
-      <w:r>
-        <w:t xml:space="preserve"> even</w:t>
-      </w:r>
-      <w:r>
-        <w:t xml:space="preserve"> fast</w:t>
-      </w:r>
-      <w:r>
-        <w:t>er</w:t>
-      </w:r>
-      <w:r>
-        <w:t xml:space="preserve"> print times</w:t>
-      </w:r>
-      <w:r>
-        <w:t xml:space="preserve"> than FDM</w:t>
-      </w:r>
-      <w:bookmarkStart w:id="0" w:name="_GoBack"/>
-      <w:bookmarkEnd w:id="0"/>
-      <w:r>
-        <w:t xml:space="preserve">. Both methods have been around for 20-30 years although the FDM printers looks as though they may have been developed more. FDM printers appear to be far more cost </w:t>
-      </w:r>
-      <w:r>
-        <w:t>efficient</w:t>
-      </w:r>
-      <w:r>
-        <w:t xml:space="preserve"> than SLA’s and achieving similar </w:t>
-      </w:r>
-      <w:r>
-        <w:t>statistics</w:t>
-      </w:r>
-      <w:r>
-        <w:t xml:space="preserve">.  </w:t>
-      </w:r>
-    </w:p>
-    <w:p>
-      <w:r>
-        <w:t>Print times are based on</w:t>
-      </w:r>
-      <w:r>
-        <w:t xml:space="preserve"> size but more importantly t</w:t>
-      </w:r>
-      <w:r>
-        <w:t>he amount of detail</w:t>
-      </w:r>
-      <w:r>
-        <w:t>.</w:t>
-      </w:r>
-    </w:p>
-    <w:p/>
-    <w:p>
-      <w:pPr>
-        <w:pStyle w:val="Heading1"/>
-        <w:rPr>
-          <w:color w:val="auto"/>
-        </w:rPr>
-      </w:pPr>
-      <w:r>
-        <w:rPr>
-          <w:color w:val="auto"/>
-        </w:rPr>
-        <w:t>References:</w:t>
-      </w:r>
-    </w:p>
-    <w:p/>
-    <w:p>
-      <w:r>
-        <w:t xml:space="preserve">3D printer models: </w:t>
-      </w:r>
-      <w:hyperlink r:id="rId4" w:history="1">
+    </w:p>
+    <w:p>
+      <w:pPr>
+        <w:pStyle w:val="ListParagraph"/>
+        <w:numPr>
+          <w:ilvl w:val="0"/>
+          <w:numId w:val="1"/>
+        </w:numPr>
+      </w:pPr>
+      <w:r>
+        <w:t xml:space="preserve">Repeater and hubs. </w:t>
+      </w:r>
+      <w:r>
+        <w:t xml:space="preserve">Wireless </w:t>
+      </w:r>
+      <w:r>
+        <w:t>Repeater</w:t>
+      </w:r>
+      <w:r>
+        <w:t xml:space="preserve">, </w:t>
+      </w:r>
+      <w:hyperlink r:id="rId5" w:history="1">
         <w:r>
           <w:rPr>
             <w:rStyle w:val="Hyperlink"/>
           </w:rPr>
-          <w:t>http://uk.rs-online.com/web/c/computing-peripherals/3d-printing-scanning/3d-printers/</w:t>
+          <w:t>http://wirelessrepeater.org.uk/</w:t>
         </w:r>
       </w:hyperlink>
+    </w:p>
+    <w:p>
+      <w:pPr>
+        <w:pStyle w:val="ListParagraph"/>
+        <w:numPr>
+          <w:ilvl w:val="0"/>
+          <w:numId w:val="1"/>
+        </w:numPr>
+      </w:pPr>
+      <w:r>
+        <w:t xml:space="preserve">Bridge Network, </w:t>
+      </w:r>
+      <w:hyperlink r:id="rId6" w:history="1">
+        <w:r>
+          <w:rPr>
+            <w:rStyle w:val="Hyperlink"/>
+          </w:rPr>
+          <w:t>https://en.wikipedia.org/wiki/Bridging_(networking)</w:t>
+        </w:r>
+      </w:hyperlink>
+    </w:p>
+    <w:p>
+      <w:pPr>
+        <w:pStyle w:val="ListParagraph"/>
+      </w:pPr>
+      <w:r>
+        <w:t>Bridge will allow the 3D print network to connect</w:t>
+      </w:r>
+      <w:r>
+        <w:t xml:space="preserve"> to point</w:t>
+      </w:r>
+      <w:r>
+        <w:t xml:space="preserve"> 5. </w:t>
+      </w:r>
+    </w:p>
+    <w:p>
+      <w:pPr>
+        <w:pStyle w:val="ListParagraph"/>
+        <w:numPr>
+          <w:ilvl w:val="0"/>
+          <w:numId w:val="1"/>
+        </w:numPr>
+        <w:rPr>
+          <w:rStyle w:val="Hyperlink"/>
+          <w:color w:val="auto"/>
+          <w:u w:val="none"/>
+        </w:rPr>
+      </w:pPr>
+      <w:r>
+        <w:t>USB Network switch</w:t>
+      </w:r>
+      <w:r>
+        <w:t xml:space="preserve"> to link printe</w:t>
+      </w:r>
+      <w:r>
+        <w:t>rs</w:t>
+      </w:r>
+      <w:r>
+        <w:t xml:space="preserve">, </w:t>
+      </w:r>
+      <w:hyperlink r:id="rId7" w:history="1">
+        <w:r>
+          <w:rPr>
+            <w:rStyle w:val="Hyperlink"/>
+          </w:rPr>
+          <w:t>https://www.euronetwork.co.uk/usb/usb-switches</w:t>
+        </w:r>
+      </w:hyperlink>
+    </w:p>
+    <w:p>
+      <w:pPr>
+        <w:pStyle w:val="ListParagraph"/>
+        <w:numPr>
+          <w:ilvl w:val="0"/>
+          <w:numId w:val="1"/>
+        </w:numPr>
+      </w:pPr>
+      <w:r>
+        <w:t>USB repeater</w:t>
+      </w:r>
+      <w:r>
+        <w:t xml:space="preserve"> from switch to point 5</w:t>
+      </w:r>
+      <w:r>
+        <w:t>.</w:t>
+      </w:r>
       <w:r>
         <w:t xml:space="preserve"> </w:t>
       </w:r>
     </w:p>
     <w:p>
-      <w:r>
-        <w:t xml:space="preserve">FDM tech based printing: </w:t>
-      </w:r>
-      <w:hyperlink r:id="rId5" w:history="1">
+      <w:pPr>
+        <w:pStyle w:val="ListParagraph"/>
+        <w:numPr>
+          <w:ilvl w:val="0"/>
+          <w:numId w:val="1"/>
+        </w:numPr>
+      </w:pPr>
+      <w:r>
+        <w:t>Wifi might be a viable option as it is lower cost of instalment</w:t>
+      </w:r>
+      <w:r>
+        <w:t>, no need for physical lines</w:t>
+      </w:r>
+      <w:r>
+        <w:t>.</w:t>
+      </w:r>
+      <w:r>
+        <w:t xml:space="preserve"> Most of the 3D printers that I looked at where </w:t>
+      </w:r>
+      <w:proofErr w:type="spellStart"/>
+      <w:r>
+        <w:t>Wifi</w:t>
+      </w:r>
+      <w:proofErr w:type="spellEnd"/>
+      <w:r>
+        <w:t xml:space="preserve"> and USB</w:t>
+      </w:r>
+      <w:r>
+        <w:t>. Security may</w:t>
+      </w:r>
+      <w:r>
+        <w:t xml:space="preserve"> be more of an issue </w:t>
+      </w:r>
+      <w:r>
+        <w:t>and data rates</w:t>
+      </w:r>
+      <w:r>
+        <w:t xml:space="preserve"> slower</w:t>
+      </w:r>
+      <w:r>
+        <w:t xml:space="preserve"> with </w:t>
+      </w:r>
+      <w:proofErr w:type="spellStart"/>
+      <w:r>
+        <w:t>W</w:t>
+      </w:r>
+      <w:r>
+        <w:t>ifi</w:t>
+      </w:r>
+      <w:proofErr w:type="spellEnd"/>
+      <w:r>
+        <w:t xml:space="preserve"> but less </w:t>
+      </w:r>
+      <w:r>
+        <w:t>invasive</w:t>
+      </w:r>
+      <w:r>
+        <w:t>.</w:t>
+      </w:r>
+    </w:p>
+    <w:p>
+      <w:pPr>
+        <w:pStyle w:val="ListParagraph"/>
+        <w:numPr>
+          <w:ilvl w:val="0"/>
+          <w:numId w:val="1"/>
+        </w:numPr>
+      </w:pPr>
+      <w:r>
+        <w:t>USB2.0 to Ethernet adapter. (</w:t>
+      </w:r>
+      <w:r>
+        <w:t xml:space="preserve">Ethernet </w:t>
+      </w:r>
+      <w:r>
+        <w:t>faster</w:t>
+      </w:r>
+      <w:r>
+        <w:t xml:space="preserve"> than USB</w:t>
+      </w:r>
+      <w:r>
+        <w:t>)</w:t>
+      </w:r>
+      <w:bookmarkStart w:id="0" w:name="_GoBack"/>
+      <w:bookmarkEnd w:id="0"/>
+    </w:p>
+    <w:p>
+      <w:pPr>
+        <w:pStyle w:val="ListParagraph"/>
+        <w:numPr>
+          <w:ilvl w:val="0"/>
+          <w:numId w:val="1"/>
+        </w:numPr>
+      </w:pPr>
+      <w:r>
+        <w:t>Third Party software like 3DPrinterOS allows you to connect a</w:t>
+      </w:r>
+      <w:r>
+        <w:t xml:space="preserve">nd control multiple 3D printers </w:t>
+      </w:r>
+      <w:r>
+        <w:t>from a computer or pho</w:t>
+      </w:r>
+      <w:r>
+        <w:t>ne. New technology.</w:t>
+      </w:r>
+    </w:p>
+    <w:p>
+      <w:r>
+        <w:t>Assumptions</w:t>
+      </w:r>
+    </w:p>
+    <w:p>
+      <w:pPr>
+        <w:pStyle w:val="ListParagraph"/>
+        <w:numPr>
+          <w:ilvl w:val="0"/>
+          <w:numId w:val="1"/>
+        </w:numPr>
+      </w:pPr>
+      <w:r>
+        <w:t xml:space="preserve">Connection point 5 of the </w:t>
+      </w:r>
+      <w:r>
+        <w:t>Networking</w:t>
+      </w:r>
+      <w:r>
+        <w:t xml:space="preserve"> diagram will provide a firewall or some form of security. </w:t>
+      </w:r>
+    </w:p>
+    <w:p>
+      <w:pPr>
+        <w:pStyle w:val="Heading2"/>
+        <w:rPr>
+          <w:b/>
+          <w:color w:val="auto"/>
+        </w:rPr>
+      </w:pPr>
+      <w:r>
+        <w:rPr>
+          <w:b/>
+          <w:color w:val="auto"/>
+        </w:rPr>
+        <w:t>3D Printers</w:t>
+      </w:r>
+    </w:p>
+    <w:p/>
+    <w:p>
+      <w:pPr>
+        <w:spacing w:after="0"/>
+        <w:rPr>
+          <w:b/>
+        </w:rPr>
+      </w:pPr>
+      <w:r>
+        <w:t xml:space="preserve">Main consideration in Additive Manufacturing (3D printing) is print speed, cost of the printer and materials, material compatible and colour selection. </w:t>
+      </w:r>
+      <w:r>
+        <w:rPr>
+          <w:b/>
+        </w:rPr>
+        <w:t xml:space="preserve"> </w:t>
+      </w:r>
+    </w:p>
+    <w:p>
+      <w:r>
+        <w:t>3D Printers</w:t>
+      </w:r>
+      <w:r>
+        <w:t xml:space="preserve">, </w:t>
+      </w:r>
+      <w:hyperlink r:id="rId8" w:history="1">
+        <w:r>
+          <w:rPr>
+            <w:rStyle w:val="Hyperlink"/>
+          </w:rPr>
+          <w:t>http://uk.rs-online.com/web/p/3d-printers/7990455/</w:t>
+        </w:r>
+      </w:hyperlink>
+      <w:r>
+        <w:t xml:space="preserve"> </w:t>
+      </w:r>
+    </w:p>
+    <w:p>
+      <w:pPr>
+        <w:spacing w:after="0"/>
+      </w:pPr>
+    </w:p>
+    <w:p>
+      <w:r>
+        <w:t>Methods</w:t>
+      </w:r>
+      <w:r>
+        <w:t>:</w:t>
+      </w:r>
+    </w:p>
+    <w:p>
+      <w:pPr>
+        <w:pStyle w:val="ListParagraph"/>
+        <w:numPr>
+          <w:ilvl w:val="0"/>
+          <w:numId w:val="1"/>
+        </w:numPr>
+      </w:pPr>
+      <w:r>
+        <w:t xml:space="preserve">FDM (Fused Deposition Modelling) is the most commonly used printing method in industry today. It is a cheaper alternative to more modern and faster print technologies like SLA and SLS. </w:t>
+      </w:r>
+      <w:hyperlink r:id="rId9" w:history="1">
         <w:r>
           <w:rPr>
             <w:rStyle w:val="Hyperlink"/>
@@ -195,23 +457,84 @@
           <w:t>http://www.stratasys.com/3d-printers/technologies/fdm-technology</w:t>
         </w:r>
       </w:hyperlink>
-      <w:r>
-        <w:t xml:space="preserve"> </w:t>
-      </w:r>
-    </w:p>
-    <w:p>
-      <w:r>
-        <w:t>Half duplex/full duplex.</w:t>
-      </w:r>
-      <w:r>
-        <w:t xml:space="preserve"> </w:t>
-      </w:r>
-      <w:hyperlink r:id="rId6" w:history="1">
+    </w:p>
+    <w:p>
+      <w:pPr>
+        <w:pStyle w:val="ListParagraph"/>
+        <w:numPr>
+          <w:ilvl w:val="0"/>
+          <w:numId w:val="1"/>
+        </w:numPr>
+      </w:pPr>
+      <w:r>
+        <w:t>FFF (Fused Filament Fabrication) Very similar method to FDM developed after by another company.</w:t>
+      </w:r>
+    </w:p>
+    <w:p>
+      <w:pPr>
+        <w:pStyle w:val="ListParagraph"/>
+        <w:numPr>
+          <w:ilvl w:val="0"/>
+          <w:numId w:val="1"/>
+        </w:numPr>
+      </w:pPr>
+      <w:r>
+        <w:t>SLS (Selective Laser Sintering)</w:t>
+      </w:r>
+    </w:p>
+    <w:p>
+      <w:pPr>
+        <w:pStyle w:val="ListParagraph"/>
+        <w:numPr>
+          <w:ilvl w:val="0"/>
+          <w:numId w:val="1"/>
+        </w:numPr>
+      </w:pPr>
+      <w:r>
+        <w:t xml:space="preserve">SLA (Stereo lithography) </w:t>
+      </w:r>
+    </w:p>
+    <w:p>
+      <w:r>
+        <w:t>Materials:</w:t>
+      </w:r>
+    </w:p>
+    <w:p>
+      <w:pPr>
+        <w:pStyle w:val="ListParagraph"/>
+        <w:numPr>
+          <w:ilvl w:val="0"/>
+          <w:numId w:val="1"/>
+        </w:numPr>
+      </w:pPr>
+      <w:r>
+        <w:t>ABS (</w:t>
+      </w:r>
+      <w:r>
+        <w:rPr>
+          <w:bCs/>
+          <w:lang w:val="en"/>
+        </w:rPr>
+        <w:t>Acrylonitrile butadiene styrene</w:t>
+      </w:r>
+      <w:r>
+        <w:t>) and PLA (</w:t>
+      </w:r>
+      <w:r>
+        <w:rPr>
+          <w:lang w:val="en"/>
+        </w:rPr>
+        <w:t>polylactide</w:t>
+      </w:r>
+      <w:r>
+        <w:t xml:space="preserve">) are the most commonly used thermoplastic polymers in 3D printing. Used to make products from Lego to white water canoes. </w:t>
+      </w:r>
+      <w:hyperlink r:id="rId10" w:history="1">
         <w:r>
           <w:rPr>
             <w:rStyle w:val="Hyperlink"/>
           </w:rPr>
-          <w:t>http://www.dslreports.com/forum/r28539886-Hubs-always-work-in-half-duplex-mode-why</w:t>
+          <w:t>http://wiki.ultimaker.com/PLA</w:t>
         </w:r>
       </w:hyperlink>
       <w:r>
@@ -219,10 +542,61 @@
       </w:r>
     </w:p>
     <w:p>
-      <w:r>
-        <w:t xml:space="preserve">3D printer hubs: </w:t>
-      </w:r>
-      <w:hyperlink r:id="rId7" w:history="1">
+      <w:pPr>
+        <w:pStyle w:val="ListParagraph"/>
+        <w:numPr>
+          <w:ilvl w:val="0"/>
+          <w:numId w:val="1"/>
+        </w:numPr>
+      </w:pPr>
+      <w:r>
+        <w:t>ABS is a much hardier plastic than PLA. Printed materials in PLA are more susceptible to warping in lower temperatures than ABS. Better quality products with ABS. PLA is made from corn starch or sugar. It is biodegradable with very low impact on the environment. Benefits of carbon credits.</w:t>
+      </w:r>
+    </w:p>
+    <w:p>
+      <w:pPr>
+        <w:pStyle w:val="ListParagraph"/>
+        <w:numPr>
+          <w:ilvl w:val="0"/>
+          <w:numId w:val="1"/>
+        </w:numPr>
+      </w:pPr>
+      <w:r>
+        <w:lastRenderedPageBreak/>
+        <w:t>Metal, glass, nylon, others.</w:t>
+      </w:r>
+    </w:p>
+    <w:p>
+      <w:pPr>
+        <w:rPr>
+          <w:b/>
+        </w:rPr>
+      </w:pPr>
+    </w:p>
+    <w:p>
+      <w:pPr>
+        <w:rPr>
+          <w:b/>
+        </w:rPr>
+      </w:pPr>
+      <w:r>
+        <w:rPr>
+          <w:b/>
+        </w:rPr>
+        <w:t xml:space="preserve">Other </w:t>
+      </w:r>
+      <w:r>
+        <w:rPr>
+          <w:b/>
+        </w:rPr>
+        <w:t>References:</w:t>
+      </w:r>
+    </w:p>
+    <w:p>
+      <w:r>
+        <w:t xml:space="preserve">Existing 3D printer hubs: </w:t>
+      </w:r>
+      <w:hyperlink r:id="rId11" w:history="1">
         <w:r>
           <w:rPr>
             <w:rStyle w:val="Hyperlink"/>
@@ -231,7 +605,69 @@
         </w:r>
       </w:hyperlink>
       <w:r>
-        <w:t xml:space="preserve">  </w:t>
+        <w:t xml:space="preserve"> </w:t>
+      </w:r>
+    </w:p>
+    <w:p>
+      <w:r>
+        <w:t xml:space="preserve">3D </w:t>
+      </w:r>
+      <w:r>
+        <w:t xml:space="preserve">Hubs </w:t>
+      </w:r>
+      <w:r>
+        <w:t xml:space="preserve">printing company, available at: </w:t>
+      </w:r>
+      <w:hyperlink r:id="rId12" w:history="1">
+        <w:r>
+          <w:rPr>
+            <w:rStyle w:val="Hyperlink"/>
+          </w:rPr>
+          <w:t>https://www.3dhubs.com/</w:t>
+        </w:r>
+      </w:hyperlink>
+      <w:r>
+        <w:t xml:space="preserve"> </w:t>
+      </w:r>
+    </w:p>
+    <w:p>
+      <w:r>
+        <w:t xml:space="preserve">3D print tech comparisons and reviews, available at: </w:t>
+      </w:r>
+      <w:hyperlink r:id="rId13" w:history="1">
+        <w:r>
+          <w:rPr>
+            <w:rStyle w:val="Hyperlink"/>
+          </w:rPr>
+          <w:t>http://www.economist.com/news/technology-quarterly/21584447-digital-manufacturing-there-lot-hype-around-3d-printing-it-fast</w:t>
+        </w:r>
+      </w:hyperlink>
+    </w:p>
+    <w:p>
+      <w:r>
+        <w:t xml:space="preserve">Differences between </w:t>
+      </w:r>
+      <w:proofErr w:type="spellStart"/>
+      <w:r>
+        <w:t>wifi</w:t>
+      </w:r>
+      <w:proofErr w:type="spellEnd"/>
+      <w:r>
+        <w:t xml:space="preserve"> bridges and repeaters, </w:t>
+      </w:r>
+      <w:hyperlink r:id="rId14" w:history="1">
+        <w:r>
+          <w:rPr>
+            <w:rStyle w:val="Hyperlink"/>
+          </w:rPr>
+          <w:t>http://classroom.synonym.com/difference-between-wifi-bridges-wifi-repeaters-16865.html</w:t>
+        </w:r>
+      </w:hyperlink>
+      <w:r>
+        <w:t xml:space="preserve"> </w:t>
+      </w:r>
+      <w:r>
+        <w:t xml:space="preserve"> </w:t>
       </w:r>
     </w:p>
     <w:sectPr>
@@ -242,6 +678,126 @@
     </w:sectPr>
   </w:body>
 </w:document>
+</file>
+
+<file path=word/numbering.xml><?xml version="1.0" encoding="utf-8"?>
+<w:numbering xmlns:wpc="http://schemas.microsoft.com/office/word/2010/wordprocessingCanvas" xmlns:mc="http://schemas.openxmlformats.org/markup-compatibility/2006" xmlns:o="urn:schemas-microsoft-com:office:office" xmlns:r="http://schemas.openxmlformats.org/officeDocument/2006/relationships" xmlns:m="http://schemas.openxmlformats.org/officeDocument/2006/math" xmlns:v="urn:schemas-microsoft-com:vml" xmlns:wp14="http://schemas.microsoft.com/office/word/2010/wordprocessingDrawing" xmlns:wp="http://schemas.openxmlformats.org/drawingml/2006/wordprocessingDrawing" xmlns:w10="urn:schemas-microsoft-com:office:word" xmlns:w="http://schemas.openxmlformats.org/wordprocessingml/2006/main" xmlns:w14="http://schemas.microsoft.com/office/word/2010/wordml" xmlns:w15="http://schemas.microsoft.com/office/word/2012/wordml" xmlns:wpg="http://schemas.microsoft.com/office/word/2010/wordprocessingGroup" xmlns:wpi="http://schemas.microsoft.com/office/word/2010/wordprocessingInk" xmlns:wne="http://schemas.microsoft.com/office/word/2006/wordml" xmlns:wps="http://schemas.microsoft.com/office/word/2010/wordprocessingShape" mc:Ignorable="w14 w15 wp14">
+  <w:abstractNum w:abstractNumId="0" w15:restartNumberingAfterBreak="0">
+    <w:nsid w:val="73A14062"/>
+    <w:multiLevelType w:val="hybridMultilevel"/>
+    <w:tmpl w:val="7E9807AA"/>
+    <w:lvl w:ilvl="0" w:tplc="7444D84C">
+      <w:numFmt w:val="bullet"/>
+      <w:lvlText w:val="-"/>
+      <w:lvlJc w:val="left"/>
+      <w:pPr>
+        <w:ind w:left="720" w:hanging="360"/>
+      </w:pPr>
+      <w:rPr>
+        <w:rFonts w:ascii="Calibri" w:eastAsiaTheme="minorHAnsi" w:hAnsi="Calibri" w:cstheme="minorBidi" w:hint="default"/>
+      </w:rPr>
+    </w:lvl>
+    <w:lvl w:ilvl="1" w:tplc="08090003" w:tentative="1">
+      <w:start w:val="1"/>
+      <w:numFmt w:val="bullet"/>
+      <w:lvlText w:val="o"/>
+      <w:lvlJc w:val="left"/>
+      <w:pPr>
+        <w:ind w:left="1440" w:hanging="360"/>
+      </w:pPr>
+      <w:rPr>
+        <w:rFonts w:ascii="Courier New" w:hAnsi="Courier New" w:cs="Courier New" w:hint="default"/>
+      </w:rPr>
+    </w:lvl>
+    <w:lvl w:ilvl="2" w:tplc="08090005" w:tentative="1">
+      <w:start w:val="1"/>
+      <w:numFmt w:val="bullet"/>
+      <w:lvlText w:val=""/>
+      <w:lvlJc w:val="left"/>
+      <w:pPr>
+        <w:ind w:left="2160" w:hanging="360"/>
+      </w:pPr>
+      <w:rPr>
+        <w:rFonts w:ascii="Wingdings" w:hAnsi="Wingdings" w:hint="default"/>
+      </w:rPr>
+    </w:lvl>
+    <w:lvl w:ilvl="3" w:tplc="08090001" w:tentative="1">
+      <w:start w:val="1"/>
+      <w:numFmt w:val="bullet"/>
+      <w:lvlText w:val=""/>
+      <w:lvlJc w:val="left"/>
+      <w:pPr>
+        <w:ind w:left="2880" w:hanging="360"/>
+      </w:pPr>
+      <w:rPr>
+        <w:rFonts w:ascii="Symbol" w:hAnsi="Symbol" w:hint="default"/>
+      </w:rPr>
+    </w:lvl>
+    <w:lvl w:ilvl="4" w:tplc="08090003" w:tentative="1">
+      <w:start w:val="1"/>
+      <w:numFmt w:val="bullet"/>
+      <w:lvlText w:val="o"/>
+      <w:lvlJc w:val="left"/>
+      <w:pPr>
+        <w:ind w:left="3600" w:hanging="360"/>
+      </w:pPr>
+      <w:rPr>
+        <w:rFonts w:ascii="Courier New" w:hAnsi="Courier New" w:cs="Courier New" w:hint="default"/>
+      </w:rPr>
+    </w:lvl>
+    <w:lvl w:ilvl="5" w:tplc="08090005" w:tentative="1">
+      <w:start w:val="1"/>
+      <w:numFmt w:val="bullet"/>
+      <w:lvlText w:val=""/>
+      <w:lvlJc w:val="left"/>
+      <w:pPr>
+        <w:ind w:left="4320" w:hanging="360"/>
+      </w:pPr>
+      <w:rPr>
+        <w:rFonts w:ascii="Wingdings" w:hAnsi="Wingdings" w:hint="default"/>
+      </w:rPr>
+    </w:lvl>
+    <w:lvl w:ilvl="6" w:tplc="08090001" w:tentative="1">
+      <w:start w:val="1"/>
+      <w:numFmt w:val="bullet"/>
+      <w:lvlText w:val=""/>
+      <w:lvlJc w:val="left"/>
+      <w:pPr>
+        <w:ind w:left="5040" w:hanging="360"/>
+      </w:pPr>
+      <w:rPr>
+        <w:rFonts w:ascii="Symbol" w:hAnsi="Symbol" w:hint="default"/>
+      </w:rPr>
+    </w:lvl>
+    <w:lvl w:ilvl="7" w:tplc="08090003" w:tentative="1">
+      <w:start w:val="1"/>
+      <w:numFmt w:val="bullet"/>
+      <w:lvlText w:val="o"/>
+      <w:lvlJc w:val="left"/>
+      <w:pPr>
+        <w:ind w:left="5760" w:hanging="360"/>
+      </w:pPr>
+      <w:rPr>
+        <w:rFonts w:ascii="Courier New" w:hAnsi="Courier New" w:cs="Courier New" w:hint="default"/>
+      </w:rPr>
+    </w:lvl>
+    <w:lvl w:ilvl="8" w:tplc="08090005" w:tentative="1">
+      <w:start w:val="1"/>
+      <w:numFmt w:val="bullet"/>
+      <w:lvlText w:val=""/>
+      <w:lvlJc w:val="left"/>
+      <w:pPr>
+        <w:ind w:left="6480" w:hanging="360"/>
+      </w:pPr>
+      <w:rPr>
+        <w:rFonts w:ascii="Wingdings" w:hAnsi="Wingdings" w:hint="default"/>
+      </w:rPr>
+    </w:lvl>
+  </w:abstractNum>
+  <w:num w:numId="1">
+    <w:abstractNumId w:val="0"/>
+  </w:num>
+</w:numbering>
 </file>
 
 <file path=word/styles.xml><?xml version="1.0" encoding="utf-8"?>
@@ -745,6 +1301,29 @@
       <w:szCs w:val="26"/>
     </w:rPr>
   </w:style>
+  <w:style w:type="paragraph" w:styleId="ListParagraph">
+    <w:name w:val="List Paragraph"/>
+    <w:basedOn w:val="Normal"/>
+    <w:uiPriority w:val="34"/>
+    <w:qFormat/>
+    <w:rsid w:val="00606781"/>
+    <w:pPr>
+      <w:ind w:left="720"/>
+      <w:contextualSpacing/>
+    </w:pPr>
+  </w:style>
+  <w:style w:type="character" w:styleId="FollowedHyperlink">
+    <w:name w:val="FollowedHyperlink"/>
+    <w:basedOn w:val="DefaultParagraphFont"/>
+    <w:uiPriority w:val="99"/>
+    <w:semiHidden/>
+    <w:unhideWhenUsed/>
+    <w:rsid w:val="006D567B"/>
+    <w:rPr>
+      <w:color w:val="954F72" w:themeColor="followedHyperlink"/>
+      <w:u w:val="single"/>
+    </w:rPr>
+  </w:style>
 </w:styles>
 </file>
 

</xml_diff>